<commit_message>
Add Event and States
</commit_message>
<xml_diff>
--- a/Platzi Notes/Props ans Styles.docx
+++ b/Platzi Notes/Props ans Styles.docx
@@ -79,16 +79,7 @@
     </w:p>
     <w:p>
       <w:r>
-        <w:t>Fuction Example(</w:t>
-      </w:r>
-      <w:r>
-        <w:t>props</w:t>
-      </w:r>
-      <w:r>
-        <w:t>)</w:t>
-      </w:r>
-      <w:r>
-        <w:t>{</w:t>
+        <w:t>Fuction Example(props){</w:t>
       </w:r>
     </w:p>
     <w:p>
@@ -105,7 +96,15 @@
       </w:r>
     </w:p>
     <w:p>
-      <w:r>
+      <w:pPr>
+        <w:rPr>
+          <w:lang w:val="es-CO"/>
+        </w:rPr>
+      </w:pPr>
+      <w:r>
+        <w:rPr>
+          <w:lang w:val="es-CO"/>
+        </w:rPr>
         <w:t>}</w:t>
       </w:r>
     </w:p>
@@ -333,7 +332,19 @@
         <w:rPr>
           <w:lang w:val="es-CO"/>
         </w:rPr>
-        <w:t xml:space="preserve">para este caso React convierte lo que esta </w:t>
+        <w:t xml:space="preserve">para este caso React convierte lo que </w:t>
+      </w:r>
+      <w:r>
+        <w:rPr>
+          <w:lang w:val="es-CO"/>
+        </w:rPr>
+        <w:t>está</w:t>
+      </w:r>
+      <w:r>
+        <w:rPr>
+          <w:lang w:val="es-CO"/>
+        </w:rPr>
+        <w:t xml:space="preserve"> </w:t>
       </w:r>
       <w:r>
         <w:rPr>
@@ -438,7 +449,31 @@
           <w:lang w:val="es-CO"/>
         </w:rPr>
         <w:lastRenderedPageBreak/>
-        <w:t>React no puede rendeizar todo los elementos, el componente debe retornar un elemento nomas por eso embebe</w:t>
+        <w:t xml:space="preserve">React no puede </w:t>
+      </w:r>
+      <w:r>
+        <w:rPr>
+          <w:lang w:val="es-CO"/>
+        </w:rPr>
+        <w:t>renderizar</w:t>
+      </w:r>
+      <w:r>
+        <w:rPr>
+          <w:lang w:val="es-CO"/>
+        </w:rPr>
+        <w:t xml:space="preserve"> </w:t>
+      </w:r>
+      <w:r>
+        <w:rPr>
+          <w:lang w:val="es-CO"/>
+        </w:rPr>
+        <w:t>todos los elementos</w:t>
+      </w:r>
+      <w:r>
+        <w:rPr>
+          <w:lang w:val="es-CO"/>
+        </w:rPr>
+        <w:t>, el componente debe retornar un elemento nomas por eso embebe</w:t>
       </w:r>
     </w:p>
     <w:p>
@@ -503,20 +538,56 @@
         <w:rPr>
           <w:lang w:val="es-CO"/>
         </w:rPr>
-        <w:t>los componentes e un div</w:t>
-      </w:r>
-    </w:p>
-    <w:p>
-      <w:pPr>
-        <w:rPr>
-          <w:lang w:val="es-CO"/>
-        </w:rPr>
-      </w:pPr>
-      <w:r>
-        <w:rPr>
-          <w:lang w:val="es-CO"/>
-        </w:rPr>
-        <w:t xml:space="preserve">Para no tener un div de mas se pude usar el React.Fragment en vez del div para escapsilar </w:t>
+        <w:t>los componentes e</w:t>
+      </w:r>
+      <w:r>
+        <w:rPr>
+          <w:lang w:val="es-CO"/>
+        </w:rPr>
+        <w:t>n</w:t>
+      </w:r>
+      <w:r>
+        <w:rPr>
+          <w:lang w:val="es-CO"/>
+        </w:rPr>
+        <w:t xml:space="preserve"> un div</w:t>
+      </w:r>
+    </w:p>
+    <w:p>
+      <w:pPr>
+        <w:rPr>
+          <w:lang w:val="es-CO"/>
+        </w:rPr>
+      </w:pPr>
+      <w:r>
+        <w:rPr>
+          <w:lang w:val="es-CO"/>
+        </w:rPr>
+        <w:t xml:space="preserve">Para no tener un div de </w:t>
+      </w:r>
+      <w:r>
+        <w:rPr>
+          <w:lang w:val="es-CO"/>
+        </w:rPr>
+        <w:t>más</w:t>
+      </w:r>
+      <w:r>
+        <w:rPr>
+          <w:lang w:val="es-CO"/>
+        </w:rPr>
+        <w:t xml:space="preserve"> se pude usar el React.Fragment en vez del div para </w:t>
+      </w:r>
+      <w:r>
+        <w:rPr>
+          <w:lang w:val="es-CO"/>
+        </w:rPr>
+        <w:t>encapsular</w:t>
+      </w:r>
+      <w:r>
+        <w:rPr>
+          <w:lang w:val="es-CO"/>
+        </w:rPr>
+        <w:t xml:space="preserve"> </w:t>
       </w:r>
       <w:r>
         <w:rPr>
@@ -735,6 +806,78 @@
     <w:p>
       <w:pPr>
         <w:rPr>
+          <w:color w:val="FF0000"/>
+          <w:lang w:val="es-CO"/>
+        </w:rPr>
+      </w:pPr>
+    </w:p>
+    <w:p>
+      <w:pPr>
+        <w:rPr>
+          <w:color w:val="FF0000"/>
+          <w:lang w:val="es-CO"/>
+        </w:rPr>
+      </w:pPr>
+    </w:p>
+    <w:p>
+      <w:pPr>
+        <w:rPr>
+          <w:color w:val="FF0000"/>
+          <w:lang w:val="es-CO"/>
+        </w:rPr>
+      </w:pPr>
+    </w:p>
+    <w:p>
+      <w:pPr>
+        <w:rPr>
+          <w:color w:val="FF0000"/>
+          <w:lang w:val="es-CO"/>
+        </w:rPr>
+      </w:pPr>
+      <w:r>
+        <w:rPr>
+          <w:noProof/>
+        </w:rPr>
+        <w:drawing>
+          <wp:inline distT="0" distB="0" distL="0" distR="0" wp14:anchorId="1D721197" wp14:editId="3C1983D8">
+            <wp:extent cx="3086100" cy="857250"/>
+            <wp:effectExtent l="0" t="0" r="0" b="0"/>
+            <wp:docPr id="1249581640" name="Picture 1"/>
+            <wp:cNvGraphicFramePr>
+              <a:graphicFrameLocks xmlns:a="http://schemas.openxmlformats.org/drawingml/2006/main" noChangeAspect="1"/>
+            </wp:cNvGraphicFramePr>
+            <a:graphic xmlns:a="http://schemas.openxmlformats.org/drawingml/2006/main">
+              <a:graphicData uri="http://schemas.openxmlformats.org/drawingml/2006/picture">
+                <pic:pic xmlns:pic="http://schemas.openxmlformats.org/drawingml/2006/picture">
+                  <pic:nvPicPr>
+                    <pic:cNvPr id="1249581640" name=""/>
+                    <pic:cNvPicPr/>
+                  </pic:nvPicPr>
+                  <pic:blipFill>
+                    <a:blip r:embed="rId13"/>
+                    <a:stretch>
+                      <a:fillRect/>
+                    </a:stretch>
+                  </pic:blipFill>
+                  <pic:spPr>
+                    <a:xfrm>
+                      <a:off x="0" y="0"/>
+                      <a:ext cx="3086100" cy="857250"/>
+                    </a:xfrm>
+                    <a:prstGeom prst="rect">
+                      <a:avLst/>
+                    </a:prstGeom>
+                  </pic:spPr>
+                </pic:pic>
+              </a:graphicData>
+            </a:graphic>
+          </wp:inline>
+        </w:drawing>
+      </w:r>
+    </w:p>
+    <w:p>
+      <w:pPr>
+        <w:rPr>
           <w:lang w:val="es-CO"/>
         </w:rPr>
       </w:pPr>
@@ -758,7 +901,7 @@
                     <pic:cNvPicPr/>
                   </pic:nvPicPr>
                   <pic:blipFill>
-                    <a:blip r:embed="rId13"/>
+                    <a:blip r:embed="rId14"/>
                     <a:stretch>
                       <a:fillRect/>
                     </a:stretch>
@@ -876,7 +1019,7 @@
                     <pic:cNvPicPr/>
                   </pic:nvPicPr>
                   <pic:blipFill>
-                    <a:blip r:embed="rId14"/>
+                    <a:blip r:embed="rId15"/>
                     <a:stretch>
                       <a:fillRect/>
                     </a:stretch>
@@ -923,7 +1066,7 @@
                     <pic:cNvPicPr/>
                   </pic:nvPicPr>
                   <pic:blipFill>
-                    <a:blip r:embed="rId15"/>
+                    <a:blip r:embed="rId16"/>
                     <a:stretch>
                       <a:fillRect/>
                     </a:stretch>
@@ -989,7 +1132,7 @@
                     <pic:cNvPicPr/>
                   </pic:nvPicPr>
                   <pic:blipFill>
-                    <a:blip r:embed="rId16"/>
+                    <a:blip r:embed="rId17"/>
                     <a:stretch>
                       <a:fillRect/>
                     </a:stretch>
@@ -1056,7 +1199,7 @@
                     <pic:cNvPicPr/>
                   </pic:nvPicPr>
                   <pic:blipFill>
-                    <a:blip r:embed="rId17"/>
+                    <a:blip r:embed="rId18"/>
                     <a:stretch>
                       <a:fillRect/>
                     </a:stretch>
@@ -1129,7 +1272,7 @@
                     <pic:cNvPicPr/>
                   </pic:nvPicPr>
                   <pic:blipFill>
-                    <a:blip r:embed="rId18"/>
+                    <a:blip r:embed="rId19"/>
                     <a:stretch>
                       <a:fillRect/>
                     </a:stretch>
@@ -1161,6 +1304,53 @@
           <w:lang w:val="es-CO"/>
         </w:rPr>
         <w:t>${} sitaxis para agregar código java script dentro de comillas invertidas</w:t>
+      </w:r>
+    </w:p>
+    <w:p>
+      <w:pPr>
+        <w:rPr>
+          <w:lang w:val="es-CO"/>
+        </w:rPr>
+      </w:pPr>
+      <w:r>
+        <w:rPr>
+          <w:noProof/>
+        </w:rPr>
+        <w:drawing>
+          <wp:inline distT="0" distB="0" distL="0" distR="0" wp14:anchorId="014332C5" wp14:editId="3DCE4718">
+            <wp:extent cx="5943600" cy="1734820"/>
+            <wp:effectExtent l="0" t="0" r="0" b="0"/>
+            <wp:docPr id="829376359" name="Picture 1"/>
+            <wp:cNvGraphicFramePr>
+              <a:graphicFrameLocks xmlns:a="http://schemas.openxmlformats.org/drawingml/2006/main" noChangeAspect="1"/>
+            </wp:cNvGraphicFramePr>
+            <a:graphic xmlns:a="http://schemas.openxmlformats.org/drawingml/2006/main">
+              <a:graphicData uri="http://schemas.openxmlformats.org/drawingml/2006/picture">
+                <pic:pic xmlns:pic="http://schemas.openxmlformats.org/drawingml/2006/picture">
+                  <pic:nvPicPr>
+                    <pic:cNvPr id="829376359" name=""/>
+                    <pic:cNvPicPr/>
+                  </pic:nvPicPr>
+                  <pic:blipFill>
+                    <a:blip r:embed="rId20"/>
+                    <a:stretch>
+                      <a:fillRect/>
+                    </a:stretch>
+                  </pic:blipFill>
+                  <pic:spPr>
+                    <a:xfrm>
+                      <a:off x="0" y="0"/>
+                      <a:ext cx="5943600" cy="1734820"/>
+                    </a:xfrm>
+                    <a:prstGeom prst="rect">
+                      <a:avLst/>
+                    </a:prstGeom>
+                  </pic:spPr>
+                </pic:pic>
+              </a:graphicData>
+            </a:graphic>
+          </wp:inline>
+        </w:drawing>
       </w:r>
     </w:p>
     <w:sectPr>

</xml_diff>